<commit_message>
Add Preface for a blog
</commit_message>
<xml_diff>
--- a/preface/Preface.docx
+++ b/preface/Preface.docx
@@ -60,20 +60,24 @@
         <w:t>computers</w:t>
       </w:r>
       <w:r>
-        <w:t xml:space="preserve"> to understand and generate human language with unprecedented accuracy. OpenAI's Generative Pre-</w:t>
-      </w:r>
-      <w:proofErr w:type="gramStart"/>
-      <w:r>
-        <w:t>trained</w:t>
-      </w:r>
-      <w:proofErr w:type="gramEnd"/>
-      <w:r>
-        <w:t xml:space="preserve"> Transformers are at the forefront of this revolution, demonstrating the extraordinary potential of AI to augment human capabilities.</w:t>
-      </w:r>
-    </w:p>
-    <w:p>
-      <w:r>
-        <w:t>This book is designed to equip you with the knowledge and skills needed to harness the power of GPTs, opening new horizons in the field of artificial intelligence. Whether you are a seasoned developer or a curious enthusiast, this practical guide will help you navigate the complexities of building AI agents, transforming your ideas into reality.</w:t>
+        <w:t xml:space="preserve"> to understand and generate human language with unprecedented accuracy. </w:t>
+      </w:r>
+      <w:r>
+        <w:t>The next wave that is gradually taking the human away from the conversational loop is AI agents. Agents build on large language models, but they can act autonomously, by using tools and carrying out entire workflows without necessarily needing tight supervision from end-users, such as browsing the web to perform research and analysis, to return detailed reports</w:t>
+      </w:r>
+      <w:r>
+        <w:t>.</w:t>
+      </w:r>
+    </w:p>
+    <w:p>
+      <w:r>
+        <w:t xml:space="preserve">This book is designed to equip you with the knowledge and skills needed to harness the power of </w:t>
+      </w:r>
+      <w:r>
+        <w:t>agents</w:t>
+      </w:r>
+      <w:r>
+        <w:t>, opening new horizons in the field of artificial intelligence. Whether you are a seasoned developer or a curious enthusiast, this practical guide will help you navigate the complexities of building AI agents, transforming your ideas into reality.</w:t>
       </w:r>
     </w:p>
     <w:p/>
@@ -84,7 +88,13 @@
       <w:bookmarkStart w:id="1" w:name="_Toc167994452"/>
       <w:bookmarkStart w:id="2" w:name="_Toc188285037"/>
       <w:r>
-        <w:t>Who is this book for</w:t>
+        <w:t xml:space="preserve">Who is this </w:t>
+      </w:r>
+      <w:r>
+        <w:t>blog</w:t>
+      </w:r>
+      <w:r>
+        <w:t xml:space="preserve"> for</w:t>
       </w:r>
       <w:bookmarkEnd w:id="1"/>
       <w:bookmarkEnd w:id="2"/>
@@ -99,15 +109,7 @@
       </w:r>
       <w:proofErr w:type="gramEnd"/>
       <w:r>
-        <w:t xml:space="preserve"> Missing Out)? I’ll try not to use FUD (Fear Uncertainty and Doubt) to sell you on GPTs. I’ll also try </w:t>
-      </w:r>
-      <w:proofErr w:type="gramStart"/>
-      <w:r>
-        <w:t>really hard</w:t>
-      </w:r>
-      <w:proofErr w:type="gramEnd"/>
-      <w:r>
-        <w:t xml:space="preserve"> not to use other TLAs (Three Letter Acronyms) in this book. Ok, I guess I’ll use one mainly: GPT. Wondering what this means, and how it could be relevant to your work? Then you might find what you need in this book.</w:t>
+        <w:t xml:space="preserve"> Missing Out)? This is probably what you are feeling with everything happening in the field of AI. Every month comes with something new, and it might feel overwhelming. You might not know where to start, as you probably wonder if and how it might affect your career. Then you are in the right place; I’ll make sure you find just what you need in this blog.</w:t>
       </w:r>
     </w:p>
     <w:p>
@@ -137,11 +139,12 @@
         <w:t>tech savvy</w:t>
       </w:r>
       <w:r>
-        <w:t xml:space="preserve">, with likely some background in scientific or technical studies. Don’t worry, I won’t use gory mathematical equations to explain the concepts manipulated in the book. Instead, I’ll use concrete example of simple applications you can develop and tailor to your needs. </w:t>
-      </w:r>
-    </w:p>
-    <w:p>
-      <w:r>
+        <w:t xml:space="preserve">, with likely some background in scientific or technical studies. Don’t worry, I won’t use gory mathematical equations to explain the concepts manipulated in the blog. Instead, I’ll use concrete example of simple applications you can develop and tailor to your needs. </w:t>
+      </w:r>
+    </w:p>
+    <w:p>
+      <w:r>
+        <w:lastRenderedPageBreak/>
         <w:t xml:space="preserve">I’ll assume some </w:t>
       </w:r>
       <w:r>
@@ -152,35 +155,7 @@
         <w:t>basic programming skills</w:t>
       </w:r>
       <w:r>
-        <w:t xml:space="preserve">, but no necessary experience with AI libraries like scikit-learn or </w:t>
-      </w:r>
-      <w:proofErr w:type="spellStart"/>
-      <w:r>
-        <w:t>pytorch</w:t>
-      </w:r>
-      <w:proofErr w:type="spellEnd"/>
-      <w:r>
-        <w:t xml:space="preserve">. I would be good for you to have some basics of numeric, with libraries like </w:t>
-      </w:r>
-      <w:proofErr w:type="spellStart"/>
-      <w:r>
-        <w:t>numpy</w:t>
-      </w:r>
-      <w:proofErr w:type="spellEnd"/>
-      <w:r>
-        <w:t xml:space="preserve"> and pandas. Those </w:t>
-      </w:r>
-      <w:r>
-        <w:lastRenderedPageBreak/>
-        <w:t xml:space="preserve">should be easy to acquire. </w:t>
-      </w:r>
-      <w:proofErr w:type="gramStart"/>
-      <w:r>
-        <w:t>Overall</w:t>
-      </w:r>
-      <w:proofErr w:type="gramEnd"/>
-      <w:r>
-        <w:t xml:space="preserve"> you should have some appetite for coding, as it will make this experience much more enjoyable and give you a deeper understanding of the concepts.</w:t>
+        <w:t>, but no necessary experience with AI libraries like scikit-learn or pytorch. I would be good for you to have some basics of numeric, with libraries like numpy and pandas. Those should be easy to acquire. Overall, you should have some appetite for coding, as it will make this experience much more enjoyable and give you a deeper understanding of the concepts.</w:t>
       </w:r>
     </w:p>
     <w:p/>
@@ -212,15 +187,7 @@
     </w:p>
     <w:p>
       <w:r>
-        <w:t xml:space="preserve">I discovered myself a passion about technical computing, and joined a French start-up called </w:t>
-      </w:r>
-      <w:proofErr w:type="spellStart"/>
-      <w:r>
-        <w:t>Scilab</w:t>
-      </w:r>
-      <w:proofErr w:type="spellEnd"/>
-      <w:r>
-        <w:t>. They were spinning off from the French research to build a consulting business around open-source software. It ended up being an exciting but challenging journey, with some new cloud products roll out and an acquisition a few years later. As I was learning more about the ways of open-source, I encountered another programming language, Python, that I fell in love with.</w:t>
+        <w:t>I discovered myself a passion about technical computing, and joined a French start-up called Scilab. They were spinning off from the French research to build a consulting business around open-source software. It ended up being an exciting but challenging journey, with some new cloud products roll out and an acquisition a few years later. As I was learning more about the ways of open-source, I encountered another programming language, Python, that I fell in love with.</w:t>
       </w:r>
     </w:p>
     <w:p>
@@ -240,7 +207,7 @@
         <w:t xml:space="preserve">: I have used ChatGPT to help me write this </w:t>
       </w:r>
       <w:r>
-        <w:t>book</w:t>
+        <w:t>blog</w:t>
       </w:r>
       <w:r>
         <w:t>. But I would argue that the person who does not leverage AI to do her work is going to be left behind.</w:t>
@@ -269,24 +236,868 @@
     <w:p/>
     <w:p>
       <w:r>
-        <w:t>Setting up an effective programming environment is crucial for working with Generative Pre-trained Transformers (GPTs). This section will guide you through the necessary tools, libraries, and hardware requirements, followed by a step-by-step setup process.</w:t>
-      </w:r>
-    </w:p>
-    <w:p>
-      <w:pPr>
-        <w:pStyle w:val="Heading3"/>
-      </w:pPr>
-      <w:bookmarkStart w:id="6" w:name="_Toc188285041"/>
-      <w:r>
-        <w:t>Initial Setup Guide</w:t>
-      </w:r>
-      <w:bookmarkEnd w:id="6"/>
+        <w:t>This section will guide you through the necessary tools, libraries, and hardware requirements, followed by a step-by-step setup process.</w:t>
+      </w:r>
     </w:p>
     <w:p>
       <w:r>
         <w:t>I’ll take as assumption that you are running on a Windows machine. Wherever there is a major difference in OS, I’ll try to make sure that I give explanations for the different platforms.</w:t>
       </w:r>
     </w:p>
+    <w:p>
+      <w:pPr>
+        <w:pStyle w:val="ListParagraph"/>
+        <w:ind w:left="1080"/>
+      </w:pPr>
+    </w:p>
+    <w:p>
+      <w:pPr>
+        <w:pStyle w:val="ListParagraph"/>
+        <w:numPr>
+          <w:ilvl w:val="0"/>
+          <w:numId w:val="3"/>
+        </w:numPr>
+      </w:pPr>
+      <w:r>
+        <w:t>Connect</w:t>
+      </w:r>
+      <w:r>
+        <w:t xml:space="preserve"> </w:t>
+      </w:r>
+      <w:r>
+        <w:t>“</w:t>
+      </w:r>
+      <w:r>
+        <w:t>LLMs</w:t>
+      </w:r>
+      <w:r>
+        <w:t xml:space="preserve"> </w:t>
+      </w:r>
+      <w:r>
+        <w:t>with</w:t>
+      </w:r>
+      <w:r>
+        <w:t xml:space="preserve"> </w:t>
+      </w:r>
+      <w:r>
+        <w:t>MATLAB</w:t>
+      </w:r>
+      <w:r>
+        <w:t>”</w:t>
+      </w:r>
+    </w:p>
+    <w:p>
+      <w:pPr>
+        <w:spacing w:after="160" w:line="259" w:lineRule="auto"/>
+        <w:jc w:val="left"/>
+      </w:pPr>
+      <w:r>
+        <w:lastRenderedPageBreak/>
+        <w:t>Large Language Models (LLMs) with MATLAB</w:t>
+      </w:r>
+      <w:r>
+        <w:rPr>
+          <w:rStyle w:val="FootnoteReference"/>
+        </w:rPr>
+        <w:footnoteReference w:id="3"/>
+      </w:r>
+      <w:r>
+        <w:t xml:space="preserve"> (a.k.a. “LLMs with MATLAB”) </w:t>
+      </w:r>
+      <w:r>
+        <w:t>is the official library provided by</w:t>
+      </w:r>
+      <w:r>
+        <w:t xml:space="preserve"> MathWorks</w:t>
+      </w:r>
+      <w:r>
+        <w:t xml:space="preserve"> for interacting with </w:t>
+      </w:r>
+      <w:r>
+        <w:t>the OpenAI APIs</w:t>
+      </w:r>
+      <w:r>
+        <w:t xml:space="preserve"> as well as other LLMs</w:t>
+      </w:r>
+      <w:r>
+        <w:t>.</w:t>
+      </w:r>
+      <w:r>
+        <w:t xml:space="preserve"> </w:t>
+      </w:r>
+      <w:r>
+        <w:t>There are two ways you can install this library manually or programmatically:</w:t>
+      </w:r>
+    </w:p>
+    <w:p>
+      <w:pPr>
+        <w:pStyle w:val="ListParagraph"/>
+        <w:numPr>
+          <w:ilvl w:val="0"/>
+          <w:numId w:val="7"/>
+        </w:numPr>
+        <w:spacing w:after="160" w:line="259" w:lineRule="auto"/>
+        <w:jc w:val="left"/>
+      </w:pPr>
+      <w:r>
+        <w:t>Go to “Add-Ons” in the Home tab of MATLAB interface to open the Add-On Explorer.</w:t>
+      </w:r>
+    </w:p>
+    <w:p>
+      <w:pPr>
+        <w:pStyle w:val="ListParagraph"/>
+        <w:numPr>
+          <w:ilvl w:val="0"/>
+          <w:numId w:val="7"/>
+        </w:numPr>
+        <w:spacing w:after="160" w:line="259" w:lineRule="auto"/>
+        <w:jc w:val="left"/>
+      </w:pPr>
+      <w:r>
+        <w:t>Search “Large Language Models (LLMs) with MATLAB”.</w:t>
+      </w:r>
+    </w:p>
+    <w:p>
+      <w:pPr>
+        <w:pStyle w:val="ListParagraph"/>
+        <w:numPr>
+          <w:ilvl w:val="0"/>
+          <w:numId w:val="7"/>
+        </w:numPr>
+        <w:spacing w:after="160" w:line="259" w:lineRule="auto"/>
+        <w:jc w:val="left"/>
+      </w:pPr>
+      <w:r>
+        <w:rPr>
+          <w:noProof/>
+        </w:rPr>
+        <w:drawing>
+          <wp:anchor distT="0" distB="0" distL="114300" distR="114300" simplePos="0" relativeHeight="251659264" behindDoc="0" locked="0" layoutInCell="1" allowOverlap="1" wp14:anchorId="0E78BBC9" wp14:editId="7203A348">
+            <wp:simplePos x="0" y="0"/>
+            <wp:positionH relativeFrom="column">
+              <wp:posOffset>2646045</wp:posOffset>
+            </wp:positionH>
+            <wp:positionV relativeFrom="paragraph">
+              <wp:posOffset>25400</wp:posOffset>
+            </wp:positionV>
+            <wp:extent cx="378460" cy="420370"/>
+            <wp:effectExtent l="0" t="0" r="2540" b="0"/>
+            <wp:wrapSquare wrapText="bothSides"/>
+            <wp:docPr id="1169574446" name="Picture 1"/>
+            <wp:cNvGraphicFramePr>
+              <a:graphicFrameLocks xmlns:a="http://schemas.openxmlformats.org/drawingml/2006/main" noChangeAspect="1"/>
+            </wp:cNvGraphicFramePr>
+            <a:graphic xmlns:a="http://schemas.openxmlformats.org/drawingml/2006/main">
+              <a:graphicData uri="http://schemas.openxmlformats.org/drawingml/2006/picture">
+                <pic:pic xmlns:pic="http://schemas.openxmlformats.org/drawingml/2006/picture">
+                  <pic:nvPicPr>
+                    <pic:cNvPr id="1169574446" name=""/>
+                    <pic:cNvPicPr/>
+                  </pic:nvPicPr>
+                  <pic:blipFill>
+                    <a:blip r:embed="rId7">
+                      <a:extLst>
+                        <a:ext uri="{28A0092B-C50C-407E-A947-70E740481C1C}">
+                          <a14:useLocalDpi xmlns:a14="http://schemas.microsoft.com/office/drawing/2010/main" val="0"/>
+                        </a:ext>
+                      </a:extLst>
+                    </a:blip>
+                    <a:stretch>
+                      <a:fillRect/>
+                    </a:stretch>
+                  </pic:blipFill>
+                  <pic:spPr>
+                    <a:xfrm>
+                      <a:off x="0" y="0"/>
+                      <a:ext cx="378460" cy="420370"/>
+                    </a:xfrm>
+                    <a:prstGeom prst="rect">
+                      <a:avLst/>
+                    </a:prstGeom>
+                  </pic:spPr>
+                </pic:pic>
+              </a:graphicData>
+            </a:graphic>
+            <wp14:sizeRelH relativeFrom="page">
+              <wp14:pctWidth>0</wp14:pctWidth>
+            </wp14:sizeRelH>
+            <wp14:sizeRelV relativeFrom="page">
+              <wp14:pctHeight>0</wp14:pctHeight>
+            </wp14:sizeRelV>
+          </wp:anchor>
+        </w:drawing>
+      </w:r>
+      <w:r>
+        <w:t>Click “Add” to install the package.</w:t>
+      </w:r>
+    </w:p>
+    <w:p>
+      <w:pPr>
+        <w:pStyle w:val="ListParagraph"/>
+        <w:numPr>
+          <w:ilvl w:val="0"/>
+          <w:numId w:val="7"/>
+        </w:numPr>
+        <w:spacing w:after="160" w:line="259" w:lineRule="auto"/>
+        <w:jc w:val="left"/>
+      </w:pPr>
+      <w:r>
+        <w:t>Add it manually to your MATLAB path:</w:t>
+      </w:r>
+    </w:p>
+    <w:p>
+      <w:r>
+        <w:t>Or</w:t>
+      </w:r>
+    </w:p>
+    <w:p>
+      <w:pPr>
+        <w:pStyle w:val="Code"/>
+      </w:pPr>
+      <w:r>
+        <w:rPr>
+          <w:noProof/>
+        </w:rPr>
+        <w:t xml:space="preserve">folderName = </w:t>
+      </w:r>
+      <w:r>
+        <w:rPr>
+          <w:noProof/>
+          <w:color w:val="A709F5"/>
+        </w:rPr>
+        <w:t>'llms-with-matlab'</w:t>
+      </w:r>
+      <w:r>
+        <w:rPr>
+          <w:noProof/>
+        </w:rPr>
+        <w:t>;</w:t>
+      </w:r>
+    </w:p>
+    <w:p>
+      <w:pPr>
+        <w:pStyle w:val="Code"/>
+      </w:pPr>
+      <w:r>
+        <w:rPr>
+          <w:noProof/>
+          <w:color w:val="0E00FF"/>
+        </w:rPr>
+        <w:t xml:space="preserve">if </w:t>
+      </w:r>
+      <w:r>
+        <w:rPr>
+          <w:noProof/>
+        </w:rPr>
+        <w:t>~isfolder(folderName)</w:t>
+      </w:r>
+    </w:p>
+    <w:p>
+      <w:pPr>
+        <w:pStyle w:val="Code"/>
+      </w:pPr>
+      <w:r>
+        <w:rPr>
+          <w:noProof/>
+        </w:rPr>
+        <w:t xml:space="preserve">    gitclone(</w:t>
+      </w:r>
+      <w:r>
+        <w:rPr>
+          <w:noProof/>
+          <w:color w:val="A709F5"/>
+        </w:rPr>
+        <w:t>"github.com/matlab-deep-learning/llms-with-matlab"</w:t>
+      </w:r>
+      <w:r>
+        <w:rPr>
+          <w:noProof/>
+        </w:rPr>
+        <w:t>);</w:t>
+      </w:r>
+    </w:p>
+    <w:p>
+      <w:pPr>
+        <w:pStyle w:val="Code"/>
+      </w:pPr>
+      <w:r>
+        <w:rPr>
+          <w:noProof/>
+          <w:color w:val="0E00FF"/>
+        </w:rPr>
+        <w:t>else</w:t>
+      </w:r>
+    </w:p>
+    <w:p>
+      <w:pPr>
+        <w:pStyle w:val="Code"/>
+      </w:pPr>
+      <w:r>
+        <w:rPr>
+          <w:noProof/>
+        </w:rPr>
+        <w:t xml:space="preserve">    disp(</w:t>
+      </w:r>
+      <w:r>
+        <w:rPr>
+          <w:noProof/>
+          <w:color w:val="A709F5"/>
+        </w:rPr>
+        <w:t>'The folder already exists.'</w:t>
+      </w:r>
+      <w:r>
+        <w:rPr>
+          <w:noProof/>
+        </w:rPr>
+        <w:t>);</w:t>
+      </w:r>
+    </w:p>
+    <w:p>
+      <w:pPr>
+        <w:pStyle w:val="Code"/>
+      </w:pPr>
+      <w:r>
+        <w:rPr>
+          <w:noProof/>
+          <w:color w:val="0E00FF"/>
+        </w:rPr>
+        <w:t>end</w:t>
+      </w:r>
+    </w:p>
+    <w:p>
+      <w:pPr>
+        <w:pStyle w:val="Code"/>
+      </w:pPr>
+      <w:r>
+        <w:rPr>
+          <w:noProof/>
+        </w:rPr>
+        <w:t>addpath(genpath(</w:t>
+      </w:r>
+      <w:r>
+        <w:rPr>
+          <w:noProof/>
+          <w:color w:val="A709F5"/>
+        </w:rPr>
+        <w:t>"llms-with-matlab"</w:t>
+      </w:r>
+      <w:r>
+        <w:rPr>
+          <w:noProof/>
+        </w:rPr>
+        <w:t>)</w:t>
+      </w:r>
+    </w:p>
+    <w:p>
+      <w:pPr>
+        <w:spacing w:after="160" w:line="259" w:lineRule="auto"/>
+        <w:jc w:val="left"/>
+      </w:pPr>
+    </w:p>
+    <w:p>
+      <w:pPr>
+        <w:pStyle w:val="ListParagraph"/>
+        <w:numPr>
+          <w:ilvl w:val="0"/>
+          <w:numId w:val="3"/>
+        </w:numPr>
+      </w:pPr>
+      <w:r>
+        <w:t>API Keys and Authentication (For OpenAI)</w:t>
+      </w:r>
+    </w:p>
+    <w:p>
+      <w:pPr>
+        <w:spacing w:after="160" w:line="259" w:lineRule="auto"/>
+        <w:jc w:val="left"/>
+      </w:pPr>
+      <w:r>
+        <w:t>Obtain an API key from OpenAI by registering on their platform.</w:t>
+      </w:r>
+      <w:r>
+        <w:t xml:space="preserve"> </w:t>
+      </w:r>
+      <w:r>
+        <w:t xml:space="preserve">Set up authentication by adding your API key to your environment variables </w:t>
+      </w:r>
+      <w:r>
+        <w:t xml:space="preserve">with an .env file. </w:t>
+      </w:r>
+    </w:p>
+    <w:p>
+      <w:pPr>
+        <w:pStyle w:val="ListParagraph"/>
+        <w:numPr>
+          <w:ilvl w:val="0"/>
+          <w:numId w:val="8"/>
+        </w:numPr>
+        <w:spacing w:after="160" w:line="259" w:lineRule="auto"/>
+        <w:jc w:val="left"/>
+      </w:pPr>
+      <w:r>
+        <w:t>Create a new file in the editor:</w:t>
+      </w:r>
+      <w:r>
+        <w:br/>
+      </w:r>
+      <w:r>
+        <w:rPr>
+          <w:rFonts w:ascii="Consolas" w:hAnsi="Consolas"/>
+          <w:sz w:val="18"/>
+          <w:szCs w:val="18"/>
+        </w:rPr>
+        <w:t xml:space="preserve">&gt;&gt; </w:t>
+      </w:r>
+      <w:proofErr w:type="gramStart"/>
+      <w:r>
+        <w:rPr>
+          <w:rFonts w:ascii="Consolas" w:hAnsi="Consolas"/>
+          <w:sz w:val="18"/>
+          <w:szCs w:val="18"/>
+        </w:rPr>
+        <w:t>edit .env</w:t>
+      </w:r>
+      <w:proofErr w:type="gramEnd"/>
+    </w:p>
+    <w:p>
+      <w:pPr>
+        <w:pStyle w:val="ListParagraph"/>
+        <w:numPr>
+          <w:ilvl w:val="0"/>
+          <w:numId w:val="8"/>
+        </w:numPr>
+        <w:spacing w:after="160" w:line="259" w:lineRule="auto"/>
+        <w:jc w:val="left"/>
+      </w:pPr>
+      <w:r>
+        <w:t xml:space="preserve">Type </w:t>
+      </w:r>
+      <w:r>
+        <w:rPr>
+          <w:i/>
+          <w:iCs/>
+        </w:rPr>
+        <w:t>OPENAI_API_KEY=&lt;your key&gt;</w:t>
+      </w:r>
+      <w:r>
+        <w:t xml:space="preserve"> and save it as an .env file (the file won’t appear by default in the file browser in MATLAB Online, but you can change this setting)</w:t>
+      </w:r>
+    </w:p>
+    <w:p>
+      <w:pPr>
+        <w:pStyle w:val="ListParagraph"/>
+        <w:numPr>
+          <w:ilvl w:val="0"/>
+          <w:numId w:val="8"/>
+        </w:numPr>
+      </w:pPr>
+      <w:r>
+        <w:t>L</w:t>
+      </w:r>
+      <w:r>
+        <w:t>oad your API key every time you start a new MATLAB session</w:t>
+      </w:r>
+      <w:r>
+        <w:t>:</w:t>
+      </w:r>
+    </w:p>
+    <w:p>
+      <w:pPr>
+        <w:pStyle w:val="ListParagraph"/>
+        <w:ind w:left="765"/>
+      </w:pPr>
+      <w:r>
+        <w:rPr>
+          <w:rFonts w:ascii="Consolas" w:hAnsi="Consolas"/>
+          <w:sz w:val="18"/>
+          <w:szCs w:val="18"/>
+        </w:rPr>
+        <w:t>&gt;&gt; l</w:t>
+      </w:r>
+      <w:r>
+        <w:rPr>
+          <w:rFonts w:ascii="Consolas" w:hAnsi="Consolas"/>
+          <w:sz w:val="18"/>
+          <w:szCs w:val="18"/>
+        </w:rPr>
+        <w:t>oad(</w:t>
+      </w:r>
+      <w:proofErr w:type="gramStart"/>
+      <w:r>
+        <w:rPr>
+          <w:rFonts w:ascii="Consolas" w:hAnsi="Consolas"/>
+          <w:sz w:val="18"/>
+          <w:szCs w:val="18"/>
+        </w:rPr>
+        <w:t>".env</w:t>
+      </w:r>
+      <w:proofErr w:type="gramEnd"/>
+      <w:r>
+        <w:rPr>
+          <w:rFonts w:ascii="Consolas" w:hAnsi="Consolas"/>
+          <w:sz w:val="18"/>
+          <w:szCs w:val="18"/>
+        </w:rPr>
+        <w:t>")</w:t>
+      </w:r>
+    </w:p>
+    <w:p>
+      <w:pPr>
+        <w:pStyle w:val="ListParagraph"/>
+        <w:numPr>
+          <w:ilvl w:val="0"/>
+          <w:numId w:val="8"/>
+        </w:numPr>
+        <w:spacing w:after="160" w:line="259" w:lineRule="auto"/>
+        <w:jc w:val="left"/>
+      </w:pPr>
+      <w:r>
+        <w:t>R</w:t>
+      </w:r>
+      <w:r>
+        <w:t>etrieve your API key</w:t>
+      </w:r>
+      <w:r>
+        <w:t>:</w:t>
+      </w:r>
+    </w:p>
+    <w:p>
+      <w:pPr>
+        <w:pStyle w:val="ListParagraph"/>
+        <w:spacing w:after="160" w:line="259" w:lineRule="auto"/>
+        <w:ind w:left="765"/>
+        <w:jc w:val="left"/>
+        <w:rPr>
+          <w:rFonts w:ascii="Consolas" w:hAnsi="Consolas"/>
+          <w:sz w:val="18"/>
+          <w:szCs w:val="18"/>
+        </w:rPr>
+      </w:pPr>
+      <w:r>
+        <w:rPr>
+          <w:rFonts w:ascii="Consolas" w:hAnsi="Consolas"/>
+          <w:sz w:val="18"/>
+          <w:szCs w:val="18"/>
+        </w:rPr>
+        <w:t xml:space="preserve">&gt;&gt; </w:t>
+      </w:r>
+      <w:r>
+        <w:rPr>
+          <w:rFonts w:ascii="Consolas" w:hAnsi="Consolas"/>
+          <w:sz w:val="18"/>
+          <w:szCs w:val="18"/>
+        </w:rPr>
+        <w:t>getenv("OPENAI_API_KEY")</w:t>
+      </w:r>
+    </w:p>
+    <w:p/>
+    <w:p>
+      <w:pPr>
+        <w:pStyle w:val="ListParagraph"/>
+        <w:numPr>
+          <w:ilvl w:val="0"/>
+          <w:numId w:val="4"/>
+        </w:numPr>
+      </w:pPr>
+      <w:r>
+        <w:t>Test Installation</w:t>
+      </w:r>
+    </w:p>
+    <w:p>
+      <w:r>
+        <w:t>Verify your setup by running a small script to interact with the OpenAI API.</w:t>
+      </w:r>
+      <w:r>
+        <w:t xml:space="preserve"> </w:t>
+      </w:r>
+    </w:p>
+    <w:p>
+      <w:pPr>
+        <w:pStyle w:val="Code"/>
+        <w:rPr>
+          <w:rFonts w:eastAsia="Times New Roman"/>
+        </w:rPr>
+      </w:pPr>
+      <w:r>
+        <w:rPr>
+          <w:rFonts w:eastAsia="Times New Roman"/>
+        </w:rPr>
+        <w:t>addpath(</w:t>
+      </w:r>
+      <w:r>
+        <w:rPr>
+          <w:rFonts w:eastAsia="Times New Roman"/>
+          <w:color w:val="AA7CFF"/>
+        </w:rPr>
+        <w:t>"path/to/llms-with-ma</w:t>
+      </w:r>
+      <w:r>
+        <w:rPr>
+          <w:rFonts w:eastAsia="Times New Roman"/>
+          <w:color w:val="AA7CFF"/>
+        </w:rPr>
+        <w:t>t</w:t>
+      </w:r>
+      <w:r>
+        <w:rPr>
+          <w:rFonts w:eastAsia="Times New Roman"/>
+          <w:color w:val="AA7CFF"/>
+        </w:rPr>
+        <w:t>lab"</w:t>
+      </w:r>
+      <w:proofErr w:type="gramStart"/>
+      <w:r>
+        <w:rPr>
+          <w:rFonts w:eastAsia="Times New Roman"/>
+        </w:rPr>
+        <w:t>);</w:t>
+      </w:r>
+      <w:proofErr w:type="gramEnd"/>
+    </w:p>
+    <w:p>
+      <w:pPr>
+        <w:pStyle w:val="Code"/>
+        <w:rPr>
+          <w:rFonts w:eastAsia="Times New Roman"/>
+        </w:rPr>
+      </w:pPr>
+      <w:r>
+        <w:rPr>
+          <w:rFonts w:eastAsia="Times New Roman"/>
+        </w:rPr>
+        <w:t>loadenv(</w:t>
+      </w:r>
+      <w:r>
+        <w:rPr>
+          <w:rFonts w:eastAsia="Times New Roman"/>
+          <w:color w:val="AA7CFF"/>
+        </w:rPr>
+        <w:t>"path</w:t>
+      </w:r>
+      <w:r>
+        <w:rPr>
+          <w:rFonts w:eastAsia="Times New Roman"/>
+          <w:color w:val="AA7CFF"/>
+        </w:rPr>
+        <w:t>/to</w:t>
+      </w:r>
+      <w:proofErr w:type="gramStart"/>
+      <w:r>
+        <w:rPr>
+          <w:rFonts w:eastAsia="Times New Roman"/>
+          <w:color w:val="AA7CFF"/>
+        </w:rPr>
+        <w:t>/</w:t>
+      </w:r>
+      <w:r>
+        <w:rPr>
+          <w:rFonts w:eastAsia="Times New Roman"/>
+          <w:color w:val="AA7CFF"/>
+        </w:rPr>
+        <w:t>.env</w:t>
+      </w:r>
+      <w:proofErr w:type="gramEnd"/>
+      <w:r>
+        <w:rPr>
+          <w:rFonts w:eastAsia="Times New Roman"/>
+          <w:color w:val="AA7CFF"/>
+        </w:rPr>
+        <w:t>"</w:t>
+      </w:r>
+      <w:r>
+        <w:rPr>
+          <w:rFonts w:eastAsia="Times New Roman"/>
+        </w:rPr>
+        <w:t>);</w:t>
+      </w:r>
+    </w:p>
+    <w:p>
+      <w:pPr>
+        <w:pStyle w:val="Code"/>
+        <w:rPr>
+          <w:rFonts w:eastAsia="Times New Roman"/>
+        </w:rPr>
+      </w:pPr>
+      <w:r>
+        <w:rPr>
+          <w:rFonts w:eastAsia="Times New Roman"/>
+        </w:rPr>
+        <w:t xml:space="preserve">client = </w:t>
+      </w:r>
+      <w:proofErr w:type="gramStart"/>
+      <w:r>
+        <w:rPr>
+          <w:rFonts w:eastAsia="Times New Roman"/>
+        </w:rPr>
+        <w:t xml:space="preserve">openAIChat( </w:t>
+      </w:r>
+      <w:r>
+        <w:rPr>
+          <w:rFonts w:eastAsia="Times New Roman"/>
+          <w:color w:val="00A6FF"/>
+        </w:rPr>
+        <w:t>...</w:t>
+      </w:r>
+      <w:proofErr w:type="gramEnd"/>
+      <w:r>
+        <w:rPr>
+          <w:rFonts w:eastAsia="Times New Roman"/>
+        </w:rPr>
+        <w:t xml:space="preserve"> </w:t>
+      </w:r>
+    </w:p>
+    <w:p>
+      <w:pPr>
+        <w:pStyle w:val="Code"/>
+        <w:rPr>
+          <w:rFonts w:eastAsia="Times New Roman"/>
+        </w:rPr>
+      </w:pPr>
+      <w:r>
+        <w:rPr>
+          <w:rFonts w:eastAsia="Times New Roman"/>
+        </w:rPr>
+        <w:t xml:space="preserve">         ApiKey=get</w:t>
+      </w:r>
+      <w:r>
+        <w:rPr>
+          <w:rFonts w:eastAsia="Times New Roman"/>
+        </w:rPr>
+        <w:t>env</w:t>
+      </w:r>
+      <w:r>
+        <w:rPr>
+          <w:rFonts w:eastAsia="Times New Roman"/>
+        </w:rPr>
+        <w:t>(</w:t>
+      </w:r>
+      <w:r>
+        <w:rPr>
+          <w:rFonts w:eastAsia="Times New Roman"/>
+          <w:color w:val="AA7CFF"/>
+        </w:rPr>
+        <w:t>"OPENAI_API_KEY"</w:t>
+      </w:r>
+      <w:r>
+        <w:rPr>
+          <w:rFonts w:eastAsia="Times New Roman"/>
+        </w:rPr>
+        <w:t xml:space="preserve">), </w:t>
+      </w:r>
+      <w:r>
+        <w:rPr>
+          <w:rFonts w:eastAsia="Times New Roman"/>
+          <w:color w:val="00A6FF"/>
+        </w:rPr>
+        <w:t>...</w:t>
+      </w:r>
+      <w:r>
+        <w:rPr>
+          <w:rFonts w:eastAsia="Times New Roman"/>
+        </w:rPr>
+        <w:t xml:space="preserve"> </w:t>
+      </w:r>
+    </w:p>
+    <w:p>
+      <w:pPr>
+        <w:pStyle w:val="Code"/>
+        <w:rPr>
+          <w:rFonts w:eastAsia="Times New Roman"/>
+        </w:rPr>
+      </w:pPr>
+      <w:r>
+        <w:rPr>
+          <w:rFonts w:eastAsia="Times New Roman"/>
+        </w:rPr>
+        <w:t xml:space="preserve">         ModelName=</w:t>
+      </w:r>
+      <w:r>
+        <w:rPr>
+          <w:rFonts w:eastAsia="Times New Roman"/>
+          <w:color w:val="AA7CFF"/>
+        </w:rPr>
+        <w:t>"gpt-</w:t>
+      </w:r>
+      <w:r>
+        <w:rPr>
+          <w:rFonts w:eastAsia="Times New Roman"/>
+          <w:color w:val="AA7CFF"/>
+        </w:rPr>
+        <w:t>4o</w:t>
+      </w:r>
+      <w:r>
+        <w:rPr>
+          <w:rFonts w:eastAsia="Times New Roman"/>
+          <w:color w:val="AA7CFF"/>
+        </w:rPr>
+        <w:t>-</w:t>
+      </w:r>
+      <w:r>
+        <w:rPr>
+          <w:rFonts w:eastAsia="Times New Roman"/>
+          <w:color w:val="AA7CFF"/>
+        </w:rPr>
+        <w:t>mini</w:t>
+      </w:r>
+      <w:r>
+        <w:rPr>
+          <w:rFonts w:eastAsia="Times New Roman"/>
+          <w:color w:val="AA7CFF"/>
+        </w:rPr>
+        <w:t>"</w:t>
+      </w:r>
+      <w:proofErr w:type="gramStart"/>
+      <w:r>
+        <w:rPr>
+          <w:rFonts w:eastAsia="Times New Roman"/>
+        </w:rPr>
+        <w:t>);</w:t>
+      </w:r>
+      <w:proofErr w:type="gramEnd"/>
+    </w:p>
+    <w:p>
+      <w:pPr>
+        <w:pStyle w:val="Code"/>
+        <w:rPr>
+          <w:rFonts w:eastAsia="Times New Roman"/>
+          <w:color w:val="3B3B3B"/>
+        </w:rPr>
+      </w:pPr>
+      <w:r>
+        <w:rPr>
+          <w:rFonts w:eastAsia="Times New Roman"/>
+        </w:rPr>
+        <w:t xml:space="preserve">res = </w:t>
+      </w:r>
+      <w:proofErr w:type="gramStart"/>
+      <w:r>
+        <w:rPr>
+          <w:rFonts w:eastAsia="Times New Roman"/>
+        </w:rPr>
+        <w:t>generate(</w:t>
+      </w:r>
+      <w:proofErr w:type="gramEnd"/>
+      <w:r>
+        <w:rPr>
+          <w:rFonts w:eastAsia="Times New Roman"/>
+        </w:rPr>
+        <w:t>client,</w:t>
+      </w:r>
+      <w:r>
+        <w:rPr>
+          <w:rFonts w:eastAsia="Times New Roman"/>
+          <w:color w:val="AA7CFF"/>
+        </w:rPr>
+        <w:t>"Say this is a test"</w:t>
+      </w:r>
+      <w:r>
+        <w:rPr>
+          <w:rFonts w:eastAsia="Times New Roman"/>
+        </w:rPr>
+        <w:t>)</w:t>
+      </w:r>
+    </w:p>
+    <w:p/>
     <w:p>
       <w:pPr>
         <w:pStyle w:val="ListParagraph"/>
@@ -296,19 +1107,19 @@
         </w:numPr>
       </w:pPr>
       <w:r>
+        <w:lastRenderedPageBreak/>
         <w:t>Use MATLAB Online</w:t>
       </w:r>
     </w:p>
     <w:p>
       <w:r>
-        <w:lastRenderedPageBreak/>
-        <w:t>Throughout this book, we will use MATLAB Online</w:t>
+        <w:t>Throughout this blog, we will use MATLAB Online</w:t>
       </w:r>
       <w:r>
         <w:rPr>
           <w:rStyle w:val="FootnoteReference"/>
         </w:rPr>
-        <w:footnoteReference w:id="3"/>
+        <w:footnoteReference w:id="4"/>
       </w:r>
       <w:r>
         <w:t xml:space="preserve">, which provides MATLAB, Simulink, and other commonly used toolboxes in the web browser. MATLAB Online is free for up to 20 hours a month without a license, hence it is one of the most accessible options. You can use it without the monthly cap if you have an existing commercial, academic, or home license. You can also use the desktop version of MATLAB. If you are new to MATLAB, create a MathWorks account to get access to MATLAB Online. </w:t>
@@ -316,21 +1127,13 @@
     </w:p>
     <w:p>
       <w:r>
-        <w:t xml:space="preserve">MATLAB Online always comes with the latest version of the MATLAB language and development environment. At the time of this writing, I am using 24b. MATLAB Online also provides a pre-installed version of Python (3.10 compatible with MATLAB 24b). Here is a table of the versions of Python compatible with MATLAB, should </w:t>
-      </w:r>
-      <w:proofErr w:type="spellStart"/>
-      <w:r>
-        <w:t>dyou</w:t>
-      </w:r>
-      <w:proofErr w:type="spellEnd"/>
-      <w:r>
-        <w:t xml:space="preserve"> choose to install everything locally</w:t>
+        <w:t>MATLAB Online always comes with the latest version of the MATLAB language and development environment. At the time of this writing, I am using 24b. MATLAB Online also provides a pre-installed version of Python (3.10 compatible with MATLAB 24b). Here is a table of the versions of Python compatible with MATLAB, should you choose to install everything locally</w:t>
       </w:r>
       <w:r>
         <w:rPr>
           <w:rStyle w:val="FootnoteReference"/>
         </w:rPr>
-        <w:footnoteReference w:id="4"/>
+        <w:footnoteReference w:id="5"/>
       </w:r>
       <w:r>
         <w:t>:</w:t>
@@ -659,7 +1462,7 @@
         <w:rPr>
           <w:rStyle w:val="FootnoteReference"/>
         </w:rPr>
-        <w:footnoteReference w:id="5"/>
+        <w:footnoteReference w:id="6"/>
       </w:r>
       <w:r>
         <w:t>.</w:t>
@@ -680,7 +1483,7 @@
         <w:rPr>
           <w:rStyle w:val="FootnoteReference"/>
         </w:rPr>
-        <w:footnoteReference w:id="6"/>
+        <w:footnoteReference w:id="7"/>
       </w:r>
     </w:p>
     <w:p>
@@ -707,54 +1510,53 @@
           <w:sz w:val="18"/>
           <w:szCs w:val="18"/>
         </w:rPr>
-        <w:t xml:space="preserve">&gt;&gt; </w:t>
-      </w:r>
-      <w:proofErr w:type="spellStart"/>
+        <w:t>&gt;&gt; websave("get-pip.py","https://bootstrap.pypa.io/get-pip.py"</w:t>
+      </w:r>
+      <w:proofErr w:type="gramStart"/>
       <w:r>
         <w:rPr>
           <w:rFonts w:ascii="Consolas" w:hAnsi="Consolas"/>
           <w:sz w:val="18"/>
           <w:szCs w:val="18"/>
         </w:rPr>
-        <w:t>websave</w:t>
-      </w:r>
-      <w:proofErr w:type="spellEnd"/>
-      <w:r>
+        <w:t>);</w:t>
+      </w:r>
+      <w:proofErr w:type="gramEnd"/>
+    </w:p>
+    <w:p>
+      <w:pPr>
         <w:rPr>
           <w:rFonts w:ascii="Consolas" w:hAnsi="Consolas"/>
           <w:sz w:val="18"/>
           <w:szCs w:val="18"/>
         </w:rPr>
-        <w:t>("get-pip.</w:t>
-      </w:r>
-      <w:proofErr w:type="spellStart"/>
+      </w:pPr>
       <w:r>
         <w:rPr>
           <w:rFonts w:ascii="Consolas" w:hAnsi="Consolas"/>
           <w:sz w:val="18"/>
           <w:szCs w:val="18"/>
         </w:rPr>
-        <w:t>py</w:t>
-      </w:r>
-      <w:proofErr w:type="spellEnd"/>
+        <w:t>&gt;</w:t>
+      </w:r>
+      <w:proofErr w:type="gramStart"/>
       <w:r>
         <w:rPr>
           <w:rFonts w:ascii="Consolas" w:hAnsi="Consolas"/>
           <w:sz w:val="18"/>
           <w:szCs w:val="18"/>
         </w:rPr>
-        <w:t>","https://bootstrap.pypa.io/get-pip.py"</w:t>
-      </w:r>
-      <w:proofErr w:type="gramStart"/>
+        <w:t>&gt; !python</w:t>
+      </w:r>
+      <w:proofErr w:type="gramEnd"/>
       <w:r>
         <w:rPr>
           <w:rFonts w:ascii="Consolas" w:hAnsi="Consolas"/>
           <w:sz w:val="18"/>
           <w:szCs w:val="18"/>
         </w:rPr>
-        <w:t>);</w:t>
-      </w:r>
-      <w:proofErr w:type="gramEnd"/>
+        <w:t xml:space="preserve"> get-pip.py</w:t>
+      </w:r>
     </w:p>
     <w:p>
       <w:pPr>
@@ -788,7 +1590,7 @@
           <w:sz w:val="18"/>
           <w:szCs w:val="18"/>
         </w:rPr>
-        <w:t xml:space="preserve"> get-pip.py</w:t>
+        <w:t xml:space="preserve"> -m pip --version</w:t>
       </w:r>
     </w:p>
     <w:p>
@@ -805,7 +1607,7 @@
           <w:sz w:val="18"/>
           <w:szCs w:val="18"/>
         </w:rPr>
-        <w:t>&gt;</w:t>
+        <w:t>pip 24.2 from /home/matlab</w:t>
       </w:r>
       <w:proofErr w:type="gramStart"/>
       <w:r>
@@ -814,7 +1616,7 @@
           <w:sz w:val="18"/>
           <w:szCs w:val="18"/>
         </w:rPr>
-        <w:t>&gt; !python</w:t>
+        <w:t>/.local</w:t>
       </w:r>
       <w:proofErr w:type="gramEnd"/>
       <w:r>
@@ -823,7 +1625,24 @@
           <w:sz w:val="18"/>
           <w:szCs w:val="18"/>
         </w:rPr>
-        <w:t xml:space="preserve"> -m pip --version</w:t>
+        <w:t>/lib/python3.10/site-packages/pip (python 3.10)</w:t>
+      </w:r>
+    </w:p>
+    <w:p>
+      <w:r>
+        <w:t>You can now simply install a package like</w:t>
+      </w:r>
+      <w:r>
+        <w:t xml:space="preserve"> langchain and</w:t>
+      </w:r>
+      <w:r>
+        <w:t xml:space="preserve"> </w:t>
+      </w:r>
+      <w:r>
+        <w:t>transformers</w:t>
+      </w:r>
+      <w:r>
+        <w:t xml:space="preserve"> as such:</w:t>
       </w:r>
     </w:p>
     <w:p>
@@ -840,139 +1659,57 @@
           <w:sz w:val="18"/>
           <w:szCs w:val="18"/>
         </w:rPr>
-        <w:t>pip 24.2 from /home/</w:t>
-      </w:r>
-      <w:proofErr w:type="spellStart"/>
+        <w:lastRenderedPageBreak/>
+        <w:t>&gt;</w:t>
+      </w:r>
+      <w:proofErr w:type="gramStart"/>
       <w:r>
         <w:rPr>
           <w:rFonts w:ascii="Consolas" w:hAnsi="Consolas"/>
           <w:sz w:val="18"/>
           <w:szCs w:val="18"/>
         </w:rPr>
-        <w:t>matlab</w:t>
-      </w:r>
-      <w:proofErr w:type="spellEnd"/>
-      <w:proofErr w:type="gramStart"/>
+        <w:t>&gt; !python</w:t>
+      </w:r>
+      <w:proofErr w:type="gramEnd"/>
       <w:r>
         <w:rPr>
           <w:rFonts w:ascii="Consolas" w:hAnsi="Consolas"/>
           <w:sz w:val="18"/>
           <w:szCs w:val="18"/>
         </w:rPr>
-        <w:t>/.local</w:t>
-      </w:r>
-      <w:proofErr w:type="gramEnd"/>
+        <w:t xml:space="preserve"> -m pip install </w:t>
+      </w:r>
       <w:r>
         <w:rPr>
           <w:rFonts w:ascii="Consolas" w:hAnsi="Consolas"/>
           <w:sz w:val="18"/>
           <w:szCs w:val="18"/>
         </w:rPr>
-        <w:t>/lib/python3.10/site-packages/pip (python 3.10)</w:t>
-      </w:r>
-    </w:p>
-    <w:p>
-      <w:r>
-        <w:t>You can now simply install a package like</w:t>
-      </w:r>
-      <w:r>
-        <w:t xml:space="preserve"> </w:t>
-      </w:r>
-      <w:proofErr w:type="spellStart"/>
-      <w:r>
-        <w:t>langchain</w:t>
-      </w:r>
-      <w:proofErr w:type="spellEnd"/>
-      <w:r>
-        <w:t xml:space="preserve"> and</w:t>
-      </w:r>
-      <w:r>
-        <w:t xml:space="preserve"> </w:t>
-      </w:r>
-      <w:r>
-        <w:t>transformers</w:t>
-      </w:r>
-      <w:r>
-        <w:t xml:space="preserve"> as such:</w:t>
-      </w:r>
-    </w:p>
-    <w:p>
-      <w:pPr>
+        <w:t xml:space="preserve">langchain </w:t>
+      </w:r>
+      <w:r>
         <w:rPr>
           <w:rFonts w:ascii="Consolas" w:hAnsi="Consolas"/>
           <w:sz w:val="18"/>
           <w:szCs w:val="18"/>
         </w:rPr>
-      </w:pPr>
-      <w:r>
-        <w:rPr>
-          <w:rFonts w:ascii="Consolas" w:hAnsi="Consolas"/>
-          <w:sz w:val="18"/>
-          <w:szCs w:val="18"/>
-        </w:rPr>
-        <w:t>&gt;</w:t>
-      </w:r>
-      <w:proofErr w:type="gramStart"/>
-      <w:r>
-        <w:rPr>
-          <w:rFonts w:ascii="Consolas" w:hAnsi="Consolas"/>
-          <w:sz w:val="18"/>
-          <w:szCs w:val="18"/>
-        </w:rPr>
-        <w:t>&gt; !python</w:t>
-      </w:r>
-      <w:proofErr w:type="gramEnd"/>
-      <w:r>
-        <w:rPr>
-          <w:rFonts w:ascii="Consolas" w:hAnsi="Consolas"/>
-          <w:sz w:val="18"/>
-          <w:szCs w:val="18"/>
-        </w:rPr>
-        <w:t xml:space="preserve"> -m pip install </w:t>
-      </w:r>
-      <w:proofErr w:type="spellStart"/>
-      <w:r>
-        <w:rPr>
-          <w:rFonts w:ascii="Consolas" w:hAnsi="Consolas"/>
-          <w:sz w:val="18"/>
-          <w:szCs w:val="18"/>
-        </w:rPr>
-        <w:t>langchain</w:t>
-      </w:r>
-      <w:proofErr w:type="spellEnd"/>
-      <w:r>
-        <w:rPr>
-          <w:rFonts w:ascii="Consolas" w:hAnsi="Consolas"/>
-          <w:sz w:val="18"/>
-          <w:szCs w:val="18"/>
-        </w:rPr>
-        <w:t xml:space="preserve"> </w:t>
-      </w:r>
-      <w:r>
-        <w:rPr>
-          <w:rFonts w:ascii="Consolas" w:hAnsi="Consolas"/>
-          <w:sz w:val="18"/>
-          <w:szCs w:val="18"/>
-        </w:rPr>
         <w:t>transformers</w:t>
       </w:r>
     </w:p>
     <w:p>
-      <w:proofErr w:type="spellStart"/>
       <w:r>
         <w:rPr>
           <w:i/>
           <w:iCs/>
         </w:rPr>
-        <w:lastRenderedPageBreak/>
         <w:t>LangChain</w:t>
       </w:r>
-      <w:proofErr w:type="spellEnd"/>
       <w:r>
         <w:rPr>
           <w:rStyle w:val="FootnoteReference"/>
         </w:rPr>
-        <w:footnoteReference w:id="7"/>
+        <w:footnoteReference w:id="8"/>
       </w:r>
       <w:r>
         <w:t xml:space="preserve"> is useful for chaining language model calls and building complex applications.</w:t>
@@ -993,739 +1730,20 @@
           <w:i/>
           <w:iCs/>
         </w:rPr>
-        <w:footnoteReference w:id="8"/>
-      </w:r>
-      <w:r>
-        <w:t xml:space="preserve"> is a popular library for working with open-source AI models. </w:t>
-      </w:r>
-      <w:r>
-        <w:t>You will learn about those packages later in the book, and how to invoke them from MATLAB.</w:t>
+        <w:footnoteReference w:id="9"/>
+      </w:r>
+      <w:r>
+        <w:t xml:space="preserve"> is a popular library for working with open-source AI models. You will learn about those packages later in the blog, and how to invoke them from MATLAB.</w:t>
       </w:r>
     </w:p>
     <w:p>
       <w:r>
         <w:t>Bear in mind that the MATLAB Online environment is ephemeral, and that you will have to repeat this process each time you start a new session.</w:t>
-      </w:r>
-    </w:p>
-    <w:p>
-      <w:pPr>
-        <w:pStyle w:val="ListParagraph"/>
-        <w:ind w:left="1080"/>
-      </w:pPr>
-    </w:p>
-    <w:p>
-      <w:pPr>
-        <w:pStyle w:val="ListParagraph"/>
-        <w:numPr>
-          <w:ilvl w:val="0"/>
-          <w:numId w:val="3"/>
-        </w:numPr>
-      </w:pPr>
-      <w:r>
-        <w:t>Install LLMs-with-MATLAB</w:t>
-      </w:r>
-    </w:p>
-    <w:p>
-      <w:pPr>
-        <w:spacing w:after="160" w:line="259" w:lineRule="auto"/>
-        <w:jc w:val="left"/>
-      </w:pPr>
-      <w:r>
-        <w:t>Large Language Models (LLMs) with MATLAB</w:t>
-      </w:r>
-      <w:r>
-        <w:rPr>
-          <w:rStyle w:val="FootnoteReference"/>
-        </w:rPr>
-        <w:footnoteReference w:id="9"/>
-      </w:r>
-      <w:r>
-        <w:t xml:space="preserve"> (a.k.a. “LLMs with MATLAB”) </w:t>
-      </w:r>
-      <w:r>
-        <w:t>is the official library provided by</w:t>
-      </w:r>
-      <w:r>
-        <w:t xml:space="preserve"> MathWorks</w:t>
-      </w:r>
-      <w:r>
-        <w:t xml:space="preserve"> for interacting with </w:t>
-      </w:r>
-      <w:r>
-        <w:t>the OpenAI APIs</w:t>
-      </w:r>
-      <w:r>
-        <w:t>.</w:t>
-      </w:r>
-      <w:r>
-        <w:t xml:space="preserve"> </w:t>
-      </w:r>
-    </w:p>
-    <w:p>
-      <w:pPr>
-        <w:pStyle w:val="ListParagraph"/>
-        <w:numPr>
-          <w:ilvl w:val="0"/>
-          <w:numId w:val="7"/>
-        </w:numPr>
-        <w:spacing w:after="160" w:line="259" w:lineRule="auto"/>
-        <w:jc w:val="left"/>
-      </w:pPr>
-      <w:r>
-        <w:t>Go to “Add-Ons” in the Home tab of MATLAB interface to open the Add-On Explorer.</w:t>
-      </w:r>
-    </w:p>
-    <w:p>
-      <w:pPr>
-        <w:pStyle w:val="ListParagraph"/>
-        <w:numPr>
-          <w:ilvl w:val="0"/>
-          <w:numId w:val="7"/>
-        </w:numPr>
-        <w:spacing w:after="160" w:line="259" w:lineRule="auto"/>
-        <w:jc w:val="left"/>
-      </w:pPr>
-      <w:r>
-        <w:t>Search “Large Language Models (LLMs) with MATLAB”.</w:t>
-      </w:r>
-    </w:p>
-    <w:p>
-      <w:pPr>
-        <w:pStyle w:val="ListParagraph"/>
-        <w:numPr>
-          <w:ilvl w:val="0"/>
-          <w:numId w:val="7"/>
-        </w:numPr>
-        <w:spacing w:after="160" w:line="259" w:lineRule="auto"/>
-        <w:jc w:val="left"/>
-      </w:pPr>
-      <w:r>
-        <w:t>Click “Add” to install the package.</w:t>
-      </w:r>
-    </w:p>
-    <w:p>
-      <w:pPr>
-        <w:spacing w:after="160" w:line="259" w:lineRule="auto"/>
-        <w:jc w:val="left"/>
-      </w:pPr>
-    </w:p>
-    <w:p>
-      <w:pPr>
-        <w:pStyle w:val="ListParagraph"/>
-        <w:numPr>
-          <w:ilvl w:val="0"/>
-          <w:numId w:val="3"/>
-        </w:numPr>
-      </w:pPr>
-      <w:r>
-        <w:t>API Keys and Authentication (For OpenAI)</w:t>
-      </w:r>
-    </w:p>
-    <w:p>
-      <w:pPr>
-        <w:spacing w:after="160" w:line="259" w:lineRule="auto"/>
-        <w:jc w:val="left"/>
-      </w:pPr>
-      <w:r>
-        <w:t>Obtain an API key from OpenAI by registering on their platform.</w:t>
-      </w:r>
-      <w:r>
-        <w:t xml:space="preserve"> </w:t>
-      </w:r>
-      <w:r>
-        <w:t xml:space="preserve">Set up authentication by adding your API key to your environment variables </w:t>
-      </w:r>
-      <w:r>
-        <w:t xml:space="preserve">with an .env file. </w:t>
-      </w:r>
-    </w:p>
-    <w:p>
-      <w:pPr>
-        <w:pStyle w:val="ListParagraph"/>
-        <w:numPr>
-          <w:ilvl w:val="0"/>
-          <w:numId w:val="8"/>
-        </w:numPr>
-        <w:spacing w:after="160" w:line="259" w:lineRule="auto"/>
-        <w:jc w:val="left"/>
-      </w:pPr>
-      <w:r>
-        <w:t>Create a new file in the editor:</w:t>
-      </w:r>
-      <w:r>
-        <w:br/>
-      </w:r>
-      <w:r>
-        <w:rPr>
-          <w:rFonts w:ascii="Consolas" w:hAnsi="Consolas"/>
-          <w:sz w:val="18"/>
-          <w:szCs w:val="18"/>
-        </w:rPr>
-        <w:t xml:space="preserve">&gt;&gt; </w:t>
-      </w:r>
-      <w:proofErr w:type="gramStart"/>
-      <w:r>
-        <w:rPr>
-          <w:rFonts w:ascii="Consolas" w:hAnsi="Consolas"/>
-          <w:sz w:val="18"/>
-          <w:szCs w:val="18"/>
-        </w:rPr>
-        <w:t>edit .env</w:t>
-      </w:r>
-      <w:proofErr w:type="gramEnd"/>
-    </w:p>
-    <w:p>
-      <w:pPr>
-        <w:pStyle w:val="ListParagraph"/>
-        <w:numPr>
-          <w:ilvl w:val="0"/>
-          <w:numId w:val="8"/>
-        </w:numPr>
-        <w:spacing w:after="160" w:line="259" w:lineRule="auto"/>
-        <w:jc w:val="left"/>
-      </w:pPr>
-      <w:r>
-        <w:t xml:space="preserve">Type </w:t>
-      </w:r>
-      <w:r>
-        <w:rPr>
-          <w:i/>
-          <w:iCs/>
-        </w:rPr>
-        <w:t>OPENAI_API_KEY=&lt;your key&gt;</w:t>
-      </w:r>
-      <w:r>
-        <w:t xml:space="preserve"> and save it as an .env file (the file won’t appear by default in the file browser in MATLAB Online, but you can change this setting)</w:t>
-      </w:r>
-    </w:p>
-    <w:p>
-      <w:pPr>
-        <w:pStyle w:val="ListParagraph"/>
-        <w:numPr>
-          <w:ilvl w:val="0"/>
-          <w:numId w:val="8"/>
-        </w:numPr>
-      </w:pPr>
-      <w:r>
-        <w:t>L</w:t>
-      </w:r>
-      <w:r>
-        <w:t>oad your API key every time you start a new MATLAB session</w:t>
-      </w:r>
-      <w:r>
-        <w:t>:</w:t>
-      </w:r>
-    </w:p>
-    <w:p>
-      <w:pPr>
-        <w:pStyle w:val="ListParagraph"/>
-        <w:ind w:left="765"/>
-      </w:pPr>
-      <w:r>
-        <w:rPr>
-          <w:rFonts w:ascii="Consolas" w:hAnsi="Consolas"/>
-          <w:sz w:val="18"/>
-          <w:szCs w:val="18"/>
-        </w:rPr>
-        <w:t>&gt;&gt; l</w:t>
-      </w:r>
-      <w:r>
-        <w:rPr>
-          <w:rFonts w:ascii="Consolas" w:hAnsi="Consolas"/>
-          <w:sz w:val="18"/>
-          <w:szCs w:val="18"/>
-        </w:rPr>
-        <w:t>oad(</w:t>
-      </w:r>
-      <w:proofErr w:type="gramStart"/>
-      <w:r>
-        <w:rPr>
-          <w:rFonts w:ascii="Consolas" w:hAnsi="Consolas"/>
-          <w:sz w:val="18"/>
-          <w:szCs w:val="18"/>
-        </w:rPr>
-        <w:t>".env</w:t>
-      </w:r>
-      <w:proofErr w:type="gramEnd"/>
-      <w:r>
-        <w:rPr>
-          <w:rFonts w:ascii="Consolas" w:hAnsi="Consolas"/>
-          <w:sz w:val="18"/>
-          <w:szCs w:val="18"/>
-        </w:rPr>
-        <w:t>")</w:t>
-      </w:r>
-    </w:p>
-    <w:p>
-      <w:pPr>
-        <w:pStyle w:val="ListParagraph"/>
-        <w:numPr>
-          <w:ilvl w:val="0"/>
-          <w:numId w:val="8"/>
-        </w:numPr>
-        <w:spacing w:after="160" w:line="259" w:lineRule="auto"/>
-        <w:jc w:val="left"/>
-      </w:pPr>
-      <w:r>
-        <w:t>R</w:t>
-      </w:r>
-      <w:r>
-        <w:t>etrieve your API key</w:t>
-      </w:r>
-      <w:r>
-        <w:t>:</w:t>
-      </w:r>
-    </w:p>
-    <w:p>
-      <w:pPr>
-        <w:pStyle w:val="ListParagraph"/>
-        <w:spacing w:after="160" w:line="259" w:lineRule="auto"/>
-        <w:ind w:left="765"/>
-        <w:jc w:val="left"/>
-        <w:rPr>
-          <w:rFonts w:ascii="Consolas" w:hAnsi="Consolas"/>
-          <w:sz w:val="18"/>
-          <w:szCs w:val="18"/>
-        </w:rPr>
-      </w:pPr>
-      <w:r>
-        <w:rPr>
-          <w:rFonts w:ascii="Consolas" w:hAnsi="Consolas"/>
-          <w:sz w:val="18"/>
-          <w:szCs w:val="18"/>
-        </w:rPr>
-        <w:t xml:space="preserve">&gt;&gt; </w:t>
-      </w:r>
-      <w:proofErr w:type="spellStart"/>
-      <w:r>
-        <w:rPr>
-          <w:rFonts w:ascii="Consolas" w:hAnsi="Consolas"/>
-          <w:sz w:val="18"/>
-          <w:szCs w:val="18"/>
-        </w:rPr>
-        <w:t>getenv</w:t>
-      </w:r>
-      <w:proofErr w:type="spellEnd"/>
-      <w:r>
-        <w:rPr>
-          <w:rFonts w:ascii="Consolas" w:hAnsi="Consolas"/>
-          <w:sz w:val="18"/>
-          <w:szCs w:val="18"/>
-        </w:rPr>
-        <w:t>("OPENAI_API_KEY")</w:t>
-      </w:r>
-    </w:p>
-    <w:p/>
-    <w:p>
-      <w:pPr>
-        <w:pStyle w:val="ListParagraph"/>
-        <w:numPr>
-          <w:ilvl w:val="0"/>
-          <w:numId w:val="4"/>
-        </w:numPr>
-      </w:pPr>
-      <w:r>
-        <w:t>Test Installation</w:t>
-      </w:r>
-    </w:p>
-    <w:p>
-      <w:r>
-        <w:t>Verify your setup by running a small script to interact with the OpenAI API.</w:t>
-      </w:r>
-      <w:r>
-        <w:t xml:space="preserve"> </w:t>
-      </w:r>
-    </w:p>
-    <w:p>
-      <w:pPr>
-        <w:pStyle w:val="Code"/>
-        <w:rPr>
-          <w:rFonts w:eastAsia="Times New Roman"/>
-        </w:rPr>
-      </w:pPr>
-      <w:proofErr w:type="spellStart"/>
-      <w:r>
-        <w:rPr>
-          <w:rFonts w:eastAsia="Times New Roman"/>
-        </w:rPr>
-        <w:t>addpath</w:t>
-      </w:r>
-      <w:proofErr w:type="spellEnd"/>
-      <w:r>
-        <w:rPr>
-          <w:rFonts w:eastAsia="Times New Roman"/>
-        </w:rPr>
-        <w:t>(</w:t>
-      </w:r>
-      <w:r>
-        <w:rPr>
-          <w:rFonts w:eastAsia="Times New Roman"/>
-          <w:color w:val="AA7CFF"/>
-        </w:rPr>
-        <w:t>"path/to/</w:t>
-      </w:r>
-      <w:proofErr w:type="spellStart"/>
-      <w:r>
-        <w:rPr>
-          <w:rFonts w:eastAsia="Times New Roman"/>
-          <w:color w:val="AA7CFF"/>
-        </w:rPr>
-        <w:t>llms</w:t>
-      </w:r>
-      <w:proofErr w:type="spellEnd"/>
-      <w:r>
-        <w:rPr>
-          <w:rFonts w:eastAsia="Times New Roman"/>
-          <w:color w:val="AA7CFF"/>
-        </w:rPr>
-        <w:t>-with-</w:t>
-      </w:r>
-      <w:proofErr w:type="spellStart"/>
-      <w:r>
-        <w:rPr>
-          <w:rFonts w:eastAsia="Times New Roman"/>
-          <w:color w:val="AA7CFF"/>
-        </w:rPr>
-        <w:t>ma</w:t>
-      </w:r>
-      <w:r>
-        <w:rPr>
-          <w:rFonts w:eastAsia="Times New Roman"/>
-          <w:color w:val="AA7CFF"/>
-        </w:rPr>
-        <w:t>t</w:t>
-      </w:r>
-      <w:r>
-        <w:rPr>
-          <w:rFonts w:eastAsia="Times New Roman"/>
-          <w:color w:val="AA7CFF"/>
-        </w:rPr>
-        <w:t>lab</w:t>
-      </w:r>
-      <w:proofErr w:type="spellEnd"/>
-      <w:r>
-        <w:rPr>
-          <w:rFonts w:eastAsia="Times New Roman"/>
-          <w:color w:val="AA7CFF"/>
-        </w:rPr>
-        <w:t>"</w:t>
-      </w:r>
-      <w:proofErr w:type="gramStart"/>
-      <w:r>
-        <w:rPr>
-          <w:rFonts w:eastAsia="Times New Roman"/>
-        </w:rPr>
-        <w:t>);</w:t>
-      </w:r>
-      <w:proofErr w:type="gramEnd"/>
-    </w:p>
-    <w:p>
-      <w:pPr>
-        <w:pStyle w:val="Code"/>
-        <w:rPr>
-          <w:rFonts w:eastAsia="Times New Roman"/>
-        </w:rPr>
-      </w:pPr>
-      <w:proofErr w:type="spellStart"/>
-      <w:r>
-        <w:rPr>
-          <w:rFonts w:eastAsia="Times New Roman"/>
-        </w:rPr>
-        <w:t>loadenv</w:t>
-      </w:r>
-      <w:proofErr w:type="spellEnd"/>
-      <w:r>
-        <w:rPr>
-          <w:rFonts w:eastAsia="Times New Roman"/>
-        </w:rPr>
-        <w:t>(</w:t>
-      </w:r>
-      <w:r>
-        <w:rPr>
-          <w:rFonts w:eastAsia="Times New Roman"/>
-          <w:color w:val="AA7CFF"/>
-        </w:rPr>
-        <w:t>"path</w:t>
-      </w:r>
-      <w:r>
-        <w:rPr>
-          <w:rFonts w:eastAsia="Times New Roman"/>
-          <w:color w:val="AA7CFF"/>
-        </w:rPr>
-        <w:t>/to</w:t>
-      </w:r>
-      <w:proofErr w:type="gramStart"/>
-      <w:r>
-        <w:rPr>
-          <w:rFonts w:eastAsia="Times New Roman"/>
-          <w:color w:val="AA7CFF"/>
-        </w:rPr>
-        <w:t>/</w:t>
-      </w:r>
-      <w:r>
-        <w:rPr>
-          <w:rFonts w:eastAsia="Times New Roman"/>
-          <w:color w:val="AA7CFF"/>
-        </w:rPr>
-        <w:t>.env</w:t>
-      </w:r>
-      <w:proofErr w:type="gramEnd"/>
-      <w:r>
-        <w:rPr>
-          <w:rFonts w:eastAsia="Times New Roman"/>
-          <w:color w:val="AA7CFF"/>
-        </w:rPr>
-        <w:t>"</w:t>
-      </w:r>
-      <w:r>
-        <w:rPr>
-          <w:rFonts w:eastAsia="Times New Roman"/>
-        </w:rPr>
-        <w:t>);</w:t>
-      </w:r>
-    </w:p>
-    <w:p>
-      <w:pPr>
-        <w:pStyle w:val="Code"/>
-        <w:rPr>
-          <w:rFonts w:eastAsia="Times New Roman"/>
-        </w:rPr>
-      </w:pPr>
-      <w:r>
-        <w:rPr>
-          <w:rFonts w:eastAsia="Times New Roman"/>
-        </w:rPr>
-        <w:t xml:space="preserve">client = </w:t>
-      </w:r>
-      <w:proofErr w:type="spellStart"/>
-      <w:proofErr w:type="gramStart"/>
-      <w:r>
-        <w:rPr>
-          <w:rFonts w:eastAsia="Times New Roman"/>
-        </w:rPr>
-        <w:t>openAIChat</w:t>
-      </w:r>
-      <w:proofErr w:type="spellEnd"/>
-      <w:r>
-        <w:rPr>
-          <w:rFonts w:eastAsia="Times New Roman"/>
-        </w:rPr>
-        <w:t xml:space="preserve">( </w:t>
-      </w:r>
-      <w:r>
-        <w:rPr>
-          <w:rFonts w:eastAsia="Times New Roman"/>
-          <w:color w:val="00A6FF"/>
-        </w:rPr>
-        <w:t>...</w:t>
-      </w:r>
-      <w:proofErr w:type="gramEnd"/>
-      <w:r>
-        <w:rPr>
-          <w:rFonts w:eastAsia="Times New Roman"/>
-        </w:rPr>
-        <w:t xml:space="preserve"> </w:t>
-      </w:r>
-    </w:p>
-    <w:p>
-      <w:pPr>
-        <w:pStyle w:val="Code"/>
-        <w:rPr>
-          <w:rFonts w:eastAsia="Times New Roman"/>
-        </w:rPr>
-      </w:pPr>
-      <w:r>
-        <w:rPr>
-          <w:rFonts w:eastAsia="Times New Roman"/>
-        </w:rPr>
-        <w:t xml:space="preserve">         </w:t>
-      </w:r>
-      <w:proofErr w:type="spellStart"/>
-      <w:r>
-        <w:rPr>
-          <w:rFonts w:eastAsia="Times New Roman"/>
-        </w:rPr>
-        <w:t>ApiKey</w:t>
-      </w:r>
-      <w:proofErr w:type="spellEnd"/>
-      <w:r>
-        <w:rPr>
-          <w:rFonts w:eastAsia="Times New Roman"/>
-        </w:rPr>
-        <w:t>=</w:t>
-      </w:r>
-      <w:proofErr w:type="spellStart"/>
-      <w:r>
-        <w:rPr>
-          <w:rFonts w:eastAsia="Times New Roman"/>
-        </w:rPr>
-        <w:t>get</w:t>
-      </w:r>
-      <w:r>
-        <w:rPr>
-          <w:rFonts w:eastAsia="Times New Roman"/>
-        </w:rPr>
-        <w:t>env</w:t>
-      </w:r>
-      <w:proofErr w:type="spellEnd"/>
-      <w:r>
-        <w:rPr>
-          <w:rFonts w:eastAsia="Times New Roman"/>
-        </w:rPr>
-        <w:t>(</w:t>
-      </w:r>
-      <w:r>
-        <w:rPr>
-          <w:rFonts w:eastAsia="Times New Roman"/>
-          <w:color w:val="AA7CFF"/>
-        </w:rPr>
-        <w:t>"OPENAI_API_KEY"</w:t>
-      </w:r>
-      <w:r>
-        <w:rPr>
-          <w:rFonts w:eastAsia="Times New Roman"/>
-        </w:rPr>
-        <w:t xml:space="preserve">), </w:t>
-      </w:r>
-      <w:r>
-        <w:rPr>
-          <w:rFonts w:eastAsia="Times New Roman"/>
-          <w:color w:val="00A6FF"/>
-        </w:rPr>
-        <w:t>...</w:t>
-      </w:r>
-      <w:r>
-        <w:rPr>
-          <w:rFonts w:eastAsia="Times New Roman"/>
-        </w:rPr>
-        <w:t xml:space="preserve"> </w:t>
-      </w:r>
-    </w:p>
-    <w:p>
-      <w:pPr>
-        <w:pStyle w:val="Code"/>
-        <w:rPr>
-          <w:rFonts w:eastAsia="Times New Roman"/>
-        </w:rPr>
-      </w:pPr>
-      <w:r>
-        <w:rPr>
-          <w:rFonts w:eastAsia="Times New Roman"/>
-        </w:rPr>
-        <w:t xml:space="preserve">         </w:t>
-      </w:r>
-      <w:proofErr w:type="spellStart"/>
-      <w:r>
-        <w:rPr>
-          <w:rFonts w:eastAsia="Times New Roman"/>
-        </w:rPr>
-        <w:t>ModelName</w:t>
-      </w:r>
-      <w:proofErr w:type="spellEnd"/>
-      <w:r>
-        <w:rPr>
-          <w:rFonts w:eastAsia="Times New Roman"/>
-        </w:rPr>
-        <w:t>=</w:t>
-      </w:r>
-      <w:r>
-        <w:rPr>
-          <w:rFonts w:eastAsia="Times New Roman"/>
-          <w:color w:val="AA7CFF"/>
-        </w:rPr>
-        <w:t>"gpt-</w:t>
-      </w:r>
-      <w:r>
-        <w:rPr>
-          <w:rFonts w:eastAsia="Times New Roman"/>
-          <w:color w:val="AA7CFF"/>
-        </w:rPr>
-        <w:t>4o</w:t>
-      </w:r>
-      <w:r>
-        <w:rPr>
-          <w:rFonts w:eastAsia="Times New Roman"/>
-          <w:color w:val="AA7CFF"/>
-        </w:rPr>
-        <w:t>-</w:t>
-      </w:r>
-      <w:r>
-        <w:rPr>
-          <w:rFonts w:eastAsia="Times New Roman"/>
-          <w:color w:val="AA7CFF"/>
-        </w:rPr>
-        <w:t>mini</w:t>
-      </w:r>
-      <w:r>
-        <w:rPr>
-          <w:rFonts w:eastAsia="Times New Roman"/>
-          <w:color w:val="AA7CFF"/>
-        </w:rPr>
-        <w:t>"</w:t>
-      </w:r>
-      <w:proofErr w:type="gramStart"/>
-      <w:r>
-        <w:rPr>
-          <w:rFonts w:eastAsia="Times New Roman"/>
-        </w:rPr>
-        <w:t>);</w:t>
-      </w:r>
-      <w:proofErr w:type="gramEnd"/>
-    </w:p>
-    <w:p>
-      <w:pPr>
-        <w:pStyle w:val="Code"/>
-        <w:rPr>
-          <w:rFonts w:eastAsia="Times New Roman"/>
-          <w:color w:val="3B3B3B"/>
-        </w:rPr>
-      </w:pPr>
-      <w:r>
-        <w:rPr>
-          <w:rFonts w:eastAsia="Times New Roman"/>
-        </w:rPr>
-        <w:t xml:space="preserve">res = </w:t>
-      </w:r>
-      <w:proofErr w:type="gramStart"/>
-      <w:r>
-        <w:rPr>
-          <w:rFonts w:eastAsia="Times New Roman"/>
-        </w:rPr>
-        <w:t>generate(</w:t>
-      </w:r>
-      <w:proofErr w:type="spellStart"/>
-      <w:proofErr w:type="gramEnd"/>
-      <w:r>
-        <w:rPr>
-          <w:rFonts w:eastAsia="Times New Roman"/>
-        </w:rPr>
-        <w:t>client,</w:t>
-      </w:r>
-      <w:r>
-        <w:rPr>
-          <w:rFonts w:eastAsia="Times New Roman"/>
-          <w:color w:val="AA7CFF"/>
-        </w:rPr>
-        <w:t>"Say</w:t>
-      </w:r>
-      <w:proofErr w:type="spellEnd"/>
-      <w:r>
-        <w:rPr>
-          <w:rFonts w:eastAsia="Times New Roman"/>
-          <w:color w:val="AA7CFF"/>
-        </w:rPr>
-        <w:t xml:space="preserve"> this is a test"</w:t>
-      </w:r>
-      <w:r>
-        <w:rPr>
-          <w:rFonts w:eastAsia="Times New Roman"/>
-        </w:rPr>
-        <w:t>)</w:t>
       </w:r>
     </w:p>
     <w:p/>
     <w:sectPr>
-      <w:footerReference w:type="default" r:id="rId7"/>
+      <w:footerReference w:type="default" r:id="rId8"/>
       <w:pgSz w:w="12240" w:h="15840"/>
       <w:pgMar w:top="1440" w:right="1440" w:bottom="1440" w:left="1440" w:header="720" w:footer="720" w:gutter="0"/>
       <w:cols w:space="720"/>
@@ -1908,12 +1926,36 @@
           <w:rPr>
             <w:rStyle w:val="Hyperlink"/>
           </w:rPr>
+          <w:t>https://github.com/matlab-deep-learning/llms-with-matlab</w:t>
+        </w:r>
+      </w:hyperlink>
+    </w:p>
+  </w:footnote>
+  <w:footnote w:id="4">
+    <w:p>
+      <w:pPr>
+        <w:pStyle w:val="FootnoteText"/>
+      </w:pPr>
+      <w:r>
+        <w:rPr>
+          <w:rStyle w:val="FootnoteReference"/>
+        </w:rPr>
+        <w:footnoteRef/>
+      </w:r>
+      <w:r>
+        <w:t xml:space="preserve"> </w:t>
+      </w:r>
+      <w:hyperlink r:id="rId4" w:history="1">
+        <w:r>
+          <w:rPr>
+            <w:rStyle w:val="Hyperlink"/>
+          </w:rPr>
           <w:t>https://www.mathworks.com/products/matlab-online.html</w:t>
         </w:r>
       </w:hyperlink>
     </w:p>
   </w:footnote>
-  <w:footnote w:id="4">
+  <w:footnote w:id="5">
     <w:p>
       <w:pPr>
         <w:pStyle w:val="FootnoteText"/>
@@ -1927,7 +1969,7 @@
       <w:r>
         <w:t xml:space="preserve"> </w:t>
       </w:r>
-      <w:hyperlink r:id="rId4" w:history="1">
+      <w:hyperlink r:id="rId5" w:history="1">
         <w:r>
           <w:rPr>
             <w:rStyle w:val="Hyperlink"/>
@@ -1940,7 +1982,7 @@
       </w:r>
     </w:p>
   </w:footnote>
-  <w:footnote w:id="5">
+  <w:footnote w:id="6">
     <w:p>
       <w:pPr>
         <w:pStyle w:val="FootnoteText"/>
@@ -1954,7 +1996,7 @@
       <w:r>
         <w:t xml:space="preserve"> </w:t>
       </w:r>
-      <w:hyperlink r:id="rId5" w:history="1">
+      <w:hyperlink r:id="rId6" w:history="1">
         <w:r>
           <w:rPr>
             <w:rStyle w:val="Hyperlink"/>
@@ -1967,7 +2009,7 @@
       </w:r>
     </w:p>
   </w:footnote>
-  <w:footnote w:id="6">
+  <w:footnote w:id="7">
     <w:p>
       <w:pPr>
         <w:pStyle w:val="FootnoteText"/>
@@ -1981,7 +2023,7 @@
       <w:r>
         <w:t xml:space="preserve"> </w:t>
       </w:r>
-      <w:hyperlink r:id="rId6" w:history="1">
+      <w:hyperlink r:id="rId7" w:history="1">
         <w:r>
           <w:rPr>
             <w:rStyle w:val="Hyperlink"/>
@@ -1994,7 +2036,7 @@
       </w:r>
     </w:p>
   </w:footnote>
-  <w:footnote w:id="7">
+  <w:footnote w:id="8">
     <w:p>
       <w:pPr>
         <w:pStyle w:val="FootnoteText"/>
@@ -2008,7 +2050,7 @@
       <w:r>
         <w:t xml:space="preserve"> </w:t>
       </w:r>
-      <w:hyperlink r:id="rId7" w:history="1">
+      <w:hyperlink r:id="rId8" w:history="1">
         <w:r>
           <w:rPr>
             <w:rStyle w:val="Hyperlink"/>
@@ -2021,7 +2063,7 @@
       </w:r>
     </w:p>
   </w:footnote>
-  <w:footnote w:id="8">
+  <w:footnote w:id="9">
     <w:p>
       <w:pPr>
         <w:pStyle w:val="FootnoteText"/>
@@ -2035,7 +2077,7 @@
       <w:r>
         <w:t xml:space="preserve"> </w:t>
       </w:r>
-      <w:hyperlink r:id="rId8" w:history="1">
+      <w:hyperlink r:id="rId9" w:history="1">
         <w:r>
           <w:rPr>
             <w:rStyle w:val="Hyperlink"/>
@@ -2046,30 +2088,6 @@
       <w:r>
         <w:t xml:space="preserve"> </w:t>
       </w:r>
-    </w:p>
-  </w:footnote>
-  <w:footnote w:id="9">
-    <w:p>
-      <w:pPr>
-        <w:pStyle w:val="FootnoteText"/>
-      </w:pPr>
-      <w:r>
-        <w:rPr>
-          <w:rStyle w:val="FootnoteReference"/>
-        </w:rPr>
-        <w:footnoteRef/>
-      </w:r>
-      <w:r>
-        <w:t xml:space="preserve"> </w:t>
-      </w:r>
-      <w:hyperlink r:id="rId9" w:history="1">
-        <w:r>
-          <w:rPr>
-            <w:rStyle w:val="Hyperlink"/>
-          </w:rPr>
-          <w:t>https://github.com/matlab-deep-learning/llms-with-matlab</w:t>
-        </w:r>
-      </w:hyperlink>
     </w:p>
   </w:footnote>
 </w:footnotes>

</xml_diff>